<commit_message>
feat: add feedforward plugin; remove trigger api
Signed-off-by: Vaibhav Tyagi <vaibhav.tyagi@soprasteria.com>
</commit_message>
<xml_diff>
--- a/HACK4ACAUSE_USECASE.docx
+++ b/HACK4ACAUSE_USECASE.docx
@@ -44,15 +44,13 @@
         </w:rPr>
         <w:t>&lt;</w:t>
       </w:r>
-      <w:proofErr w:type="spellStart"/>
       <w:r>
         <w:rPr>
           <w:sz w:val="32"/>
           <w:szCs w:val="32"/>
         </w:rPr>
-        <w:t>feedforwardAI</w:t>
-      </w:r>
-      <w:proofErr w:type="spellEnd"/>
+        <w:t>feedforward</w:t>
+      </w:r>
       <w:r>
         <w:rPr>
           <w:sz w:val="32"/>
@@ -370,24 +368,7 @@
           <w:lang w:val="en-GB"/>
         </w:rPr>
         <w:br/>
-      </w:r>
-      <w:proofErr w:type="spellStart"/>
-      <w:r>
-        <w:rPr>
-          <w:sz w:val="18"/>
-          <w:szCs w:val="18"/>
-          <w:lang w:val="en-GB"/>
-        </w:rPr>
-        <w:t>Reviews</w:t>
-      </w:r>
-      <w:proofErr w:type="spellEnd"/>
-      <w:r>
-        <w:rPr>
-          <w:sz w:val="18"/>
-          <w:szCs w:val="18"/>
-          <w:lang w:val="en-GB"/>
-        </w:rPr>
-        <w:t xml:space="preserve"> that fall below a defined sentiment threshold are flagged with urgency indicators. These are clickable from the dashboard, enabling providers to drill into problem areas immediately.</w:t>
+        <w:t>Reviews that fall below a defined sentiment threshold are flagged with urgency indicators. These are clickable from the dashboard, enabling providers to drill into problem areas immediately.</w:t>
       </w:r>
     </w:p>
     <w:p>
@@ -595,25 +576,7 @@
           <w:szCs w:val="18"/>
           <w:lang w:val="en-US"/>
         </w:rPr>
-        <w:t xml:space="preserve"> is the foundation of this solution. It automates the process of capturing student feedback </w:t>
-      </w:r>
-      <w:proofErr w:type="gramStart"/>
-      <w:r>
-        <w:rPr>
-          <w:sz w:val="18"/>
-          <w:szCs w:val="18"/>
-          <w:lang w:val="en-US"/>
-        </w:rPr>
-        <w:t>at the moment</w:t>
-      </w:r>
-      <w:proofErr w:type="gramEnd"/>
-      <w:r>
-        <w:rPr>
-          <w:sz w:val="18"/>
-          <w:szCs w:val="18"/>
-          <w:lang w:val="en-US"/>
-        </w:rPr>
-        <w:t xml:space="preserve"> of submission and ensures it flows seamlessly into the analytics pipeline.</w:t>
+        <w:t xml:space="preserve"> is the foundation of this solution. It automates the process of capturing student feedback at the moment of submission and ensures it flows seamlessly into the analytics pipeline.</w:t>
       </w:r>
     </w:p>
     <w:p>
@@ -741,25 +704,7 @@
           <w:lang w:val="en-US"/>
         </w:rPr>
         <w:br/>
-        <w:t>The plugin automatically sends this data to the Next.js API endpoint (/</w:t>
-      </w:r>
-      <w:proofErr w:type="spellStart"/>
-      <w:r>
-        <w:rPr>
-          <w:sz w:val="18"/>
-          <w:szCs w:val="18"/>
-          <w:lang w:val="en-US"/>
-        </w:rPr>
-        <w:t>api</w:t>
-      </w:r>
-      <w:proofErr w:type="spellEnd"/>
-      <w:r>
-        <w:rPr>
-          <w:sz w:val="18"/>
-          <w:szCs w:val="18"/>
-          <w:lang w:val="en-US"/>
-        </w:rPr>
-        <w:t>/trigger) over HTTP, ensuring real-time synchronization with Snowflake.</w:t>
+        <w:t>The plugin automatically sends this data to the Next.js API endpoint (/api/trigger) over HTTP, ensuring real-time synchronization with Snowflake.</w:t>
       </w:r>
     </w:p>
     <w:p>
@@ -3125,6 +3070,7 @@
   <w:style w:type="character" w:default="1" w:styleId="DefaultParagraphFont">
     <w:name w:val="Default Paragraph Font"/>
     <w:uiPriority w:val="1"/>
+    <w:semiHidden/>
     <w:unhideWhenUsed/>
   </w:style>
   <w:style w:type="table" w:default="1" w:styleId="TableNormal">

</xml_diff>